<commit_message>
Model 2 Commit with write back to DB
Model 2 declared as best performing model. Thus, the write back to DB with the prediction for 1st Week of June 2008 is coded with the document.
</commit_message>
<xml_diff>
--- a/Projects/Final Project/Report/ECE563_Final_Proj_Content.docx
+++ b/Projects/Final Project/Report/ECE563_Final_Proj_Content.docx
@@ -3010,7 +3010,7 @@
           <v:shape id="_x0000_i1027" type="#_x0000_t75" alt="" style="width:450.85pt;height:251.15pt;mso-width-percent:0;mso-height-percent:0;mso-width-percent:0;mso-height-percent:0" o:ole="">
             <v:imagedata r:id="rId8" o:title=""/>
           </v:shape>
-          <o:OLEObject Type="Embed" ProgID="Word.Document.12" ShapeID="_x0000_i1027" DrawAspect="Content" ObjectID="_1776120573" r:id="rId9">
+          <o:OLEObject Type="Embed" ProgID="Word.Document.12" ShapeID="_x0000_i1027" DrawAspect="Content" ObjectID="_1776134341" r:id="rId9">
             <o:FieldCodes>\s</o:FieldCodes>
           </o:OLEObject>
         </w:object>
@@ -3701,7 +3701,7 @@
           <v:shape id="_x0000_i1026" type="#_x0000_t75" alt="" style="width:130.3pt;height:316.3pt;mso-width-percent:0;mso-height-percent:0;mso-width-percent:0;mso-height-percent:0" o:ole="">
             <v:imagedata r:id="rId10" o:title=""/>
           </v:shape>
-          <o:OLEObject Type="Embed" ProgID="Excel.Sheet.12" ShapeID="_x0000_i1026" DrawAspect="Content" ObjectID="_1776120574" r:id="rId11"/>
+          <o:OLEObject Type="Embed" ProgID="Excel.Sheet.12" ShapeID="_x0000_i1026" DrawAspect="Content" ObjectID="_1776134342" r:id="rId11"/>
         </w:object>
       </w:r>
     </w:p>
@@ -3768,7 +3768,7 @@
           <v:shape id="_x0000_i1025" type="#_x0000_t75" alt="" style="width:456.85pt;height:358.3pt;mso-width-percent:0;mso-height-percent:0;mso-width-percent:0;mso-height-percent:0" o:ole="">
             <v:imagedata r:id="rId12" o:title=""/>
           </v:shape>
-          <o:OLEObject Type="Embed" ProgID="Excel.Sheet.12" ShapeID="_x0000_i1025" DrawAspect="Content" ObjectID="_1776120575" r:id="rId13"/>
+          <o:OLEObject Type="Embed" ProgID="Excel.Sheet.12" ShapeID="_x0000_i1025" DrawAspect="Content" ObjectID="_1776134343" r:id="rId13"/>
         </w:object>
       </w:r>
     </w:p>
@@ -3885,18 +3885,35 @@
     <w:p>
       <w:pPr>
         <w:pStyle w:val="Heading2"/>
-        <w:jc w:val="both"/>
         <w:rPr>
           <w:sz w:val="32"/>
           <w:szCs w:val="32"/>
         </w:rPr>
       </w:pPr>
-      <w:bookmarkStart w:id="18" w:name="_Toc165507602"/>
       <w:r>
         <w:rPr>
           <w:sz w:val="32"/>
           <w:szCs w:val="32"/>
         </w:rPr>
+        <w:t>Design Process and Trade Offs</w:t>
+      </w:r>
+    </w:p>
+    <w:p/>
+    <w:p>
+      <w:pPr>
+        <w:pStyle w:val="Heading2"/>
+        <w:jc w:val="both"/>
+        <w:rPr>
+          <w:sz w:val="32"/>
+          <w:szCs w:val="32"/>
+        </w:rPr>
+      </w:pPr>
+      <w:bookmarkStart w:id="18" w:name="_Toc165507602"/>
+      <w:r>
+        <w:rPr>
+          <w:sz w:val="32"/>
+          <w:szCs w:val="32"/>
+        </w:rPr>
         <w:t>Model 1</w:t>
       </w:r>
       <w:bookmarkEnd w:id="18"/>
@@ -4391,6 +4408,256 @@
       </w:r>
       <w:bookmarkEnd w:id="32"/>
     </w:p>
+    <w:tbl>
+      <w:tblPr>
+        <w:tblStyle w:val="TableGrid"/>
+        <w:tblW w:w="0" w:type="auto"/>
+        <w:jc w:val="center"/>
+        <w:tblLook w:val="04A0" w:firstRow="1" w:lastRow="0" w:firstColumn="1" w:lastColumn="0" w:noHBand="0" w:noVBand="1"/>
+      </w:tblPr>
+      <w:tblGrid>
+        <w:gridCol w:w="4508"/>
+        <w:gridCol w:w="4508"/>
+      </w:tblGrid>
+      <w:tr>
+        <w:trPr>
+          <w:jc w:val="center"/>
+        </w:trPr>
+        <w:tc>
+          <w:tcPr>
+            <w:tcW w:w="4508" w:type="dxa"/>
+            <w:vAlign w:val="center"/>
+          </w:tcPr>
+          <w:p>
+            <w:pPr>
+              <w:jc w:val="center"/>
+              <w:rPr>
+                <w:sz w:val="28"/>
+                <w:szCs w:val="28"/>
+              </w:rPr>
+            </w:pPr>
+            <w:r>
+              <w:rPr>
+                <w:sz w:val="28"/>
+                <w:szCs w:val="28"/>
+              </w:rPr>
+              <w:t>Linear Regression</w:t>
+            </w:r>
+          </w:p>
+        </w:tc>
+        <w:tc>
+          <w:tcPr>
+            <w:tcW w:w="4508" w:type="dxa"/>
+            <w:vAlign w:val="center"/>
+          </w:tcPr>
+          <w:p>
+            <w:pPr>
+              <w:jc w:val="center"/>
+              <w:rPr>
+                <w:sz w:val="28"/>
+                <w:szCs w:val="28"/>
+              </w:rPr>
+            </w:pPr>
+            <w:r>
+              <w:rPr>
+                <w:sz w:val="28"/>
+                <w:szCs w:val="28"/>
+              </w:rPr>
+              <w:t>Random Forest Regressor</w:t>
+            </w:r>
+          </w:p>
+        </w:tc>
+      </w:tr>
+      <w:tr>
+        <w:trPr>
+          <w:jc w:val="center"/>
+        </w:trPr>
+        <w:tc>
+          <w:tcPr>
+            <w:tcW w:w="4508" w:type="dxa"/>
+            <w:vAlign w:val="center"/>
+          </w:tcPr>
+          <w:p>
+            <w:pPr>
+              <w:jc w:val="center"/>
+            </w:pPr>
+          </w:p>
+        </w:tc>
+        <w:tc>
+          <w:tcPr>
+            <w:tcW w:w="4508" w:type="dxa"/>
+            <w:vAlign w:val="center"/>
+          </w:tcPr>
+          <w:p>
+            <w:pPr>
+              <w:jc w:val="center"/>
+            </w:pPr>
+          </w:p>
+        </w:tc>
+      </w:tr>
+      <w:tr>
+        <w:trPr>
+          <w:jc w:val="center"/>
+        </w:trPr>
+        <w:tc>
+          <w:tcPr>
+            <w:tcW w:w="4508" w:type="dxa"/>
+            <w:vAlign w:val="center"/>
+          </w:tcPr>
+          <w:p>
+            <w:pPr>
+              <w:jc w:val="center"/>
+            </w:pPr>
+          </w:p>
+        </w:tc>
+        <w:tc>
+          <w:tcPr>
+            <w:tcW w:w="4508" w:type="dxa"/>
+            <w:vAlign w:val="center"/>
+          </w:tcPr>
+          <w:p>
+            <w:pPr>
+              <w:jc w:val="center"/>
+            </w:pPr>
+          </w:p>
+        </w:tc>
+      </w:tr>
+      <w:tr>
+        <w:trPr>
+          <w:jc w:val="center"/>
+        </w:trPr>
+        <w:tc>
+          <w:tcPr>
+            <w:tcW w:w="4508" w:type="dxa"/>
+            <w:vAlign w:val="center"/>
+          </w:tcPr>
+          <w:p>
+            <w:pPr>
+              <w:jc w:val="center"/>
+            </w:pPr>
+          </w:p>
+        </w:tc>
+        <w:tc>
+          <w:tcPr>
+            <w:tcW w:w="4508" w:type="dxa"/>
+            <w:vAlign w:val="center"/>
+          </w:tcPr>
+          <w:p>
+            <w:pPr>
+              <w:jc w:val="center"/>
+            </w:pPr>
+          </w:p>
+        </w:tc>
+      </w:tr>
+      <w:tr>
+        <w:trPr>
+          <w:jc w:val="center"/>
+        </w:trPr>
+        <w:tc>
+          <w:tcPr>
+            <w:tcW w:w="4508" w:type="dxa"/>
+            <w:vAlign w:val="center"/>
+          </w:tcPr>
+          <w:p>
+            <w:pPr>
+              <w:jc w:val="center"/>
+            </w:pPr>
+          </w:p>
+        </w:tc>
+        <w:tc>
+          <w:tcPr>
+            <w:tcW w:w="4508" w:type="dxa"/>
+            <w:vAlign w:val="center"/>
+          </w:tcPr>
+          <w:p>
+            <w:pPr>
+              <w:jc w:val="center"/>
+            </w:pPr>
+          </w:p>
+        </w:tc>
+      </w:tr>
+      <w:tr>
+        <w:trPr>
+          <w:jc w:val="center"/>
+        </w:trPr>
+        <w:tc>
+          <w:tcPr>
+            <w:tcW w:w="4508" w:type="dxa"/>
+            <w:vAlign w:val="center"/>
+          </w:tcPr>
+          <w:p>
+            <w:pPr>
+              <w:jc w:val="center"/>
+            </w:pPr>
+          </w:p>
+        </w:tc>
+        <w:tc>
+          <w:tcPr>
+            <w:tcW w:w="4508" w:type="dxa"/>
+            <w:vAlign w:val="center"/>
+          </w:tcPr>
+          <w:p>
+            <w:pPr>
+              <w:jc w:val="center"/>
+            </w:pPr>
+          </w:p>
+        </w:tc>
+      </w:tr>
+      <w:tr>
+        <w:trPr>
+          <w:jc w:val="center"/>
+        </w:trPr>
+        <w:tc>
+          <w:tcPr>
+            <w:tcW w:w="4508" w:type="dxa"/>
+            <w:vAlign w:val="center"/>
+          </w:tcPr>
+          <w:p>
+            <w:pPr>
+              <w:jc w:val="center"/>
+            </w:pPr>
+          </w:p>
+        </w:tc>
+        <w:tc>
+          <w:tcPr>
+            <w:tcW w:w="4508" w:type="dxa"/>
+            <w:vAlign w:val="center"/>
+          </w:tcPr>
+          <w:p>
+            <w:pPr>
+              <w:jc w:val="center"/>
+            </w:pPr>
+          </w:p>
+        </w:tc>
+      </w:tr>
+      <w:tr>
+        <w:trPr>
+          <w:jc w:val="center"/>
+        </w:trPr>
+        <w:tc>
+          <w:tcPr>
+            <w:tcW w:w="4508" w:type="dxa"/>
+            <w:vAlign w:val="center"/>
+          </w:tcPr>
+          <w:p>
+            <w:pPr>
+              <w:jc w:val="center"/>
+            </w:pPr>
+          </w:p>
+        </w:tc>
+        <w:tc>
+          <w:tcPr>
+            <w:tcW w:w="4508" w:type="dxa"/>
+            <w:vAlign w:val="center"/>
+          </w:tcPr>
+          <w:p>
+            <w:pPr>
+              <w:jc w:val="center"/>
+            </w:pPr>
+          </w:p>
+        </w:tc>
+      </w:tr>
+    </w:tbl>
     <w:p>
       <w:pPr>
         <w:jc w:val="both"/>
@@ -4411,6 +4678,7 @@
           <w:sz w:val="36"/>
           <w:szCs w:val="36"/>
         </w:rPr>
+        <w:lastRenderedPageBreak/>
         <w:t>Project Conclusion</w:t>
       </w:r>
       <w:bookmarkEnd w:id="33"/>

</xml_diff>